<commit_message>
Faltaba Favio en la caratula!!! jajaja
</commit_message>
<xml_diff>
--- a/00 - Caratula.docx
+++ b/00 - Caratula.docx
@@ -240,88 +240,108 @@
         </w:rPr>
         <w:t>Cuatrimestre – Año</w:t>
       </w:r>
+      <w:r>
+        <w:rPr>
+          <w:b/>
+          <w:sz w:val="28"/>
+          <w:szCs w:val="28"/>
+          <w:u w:val="single"/>
+        </w:rPr>
+        <w:t>:</w:t>
+      </w:r>
+      <w:r>
+        <w:rPr>
+          <w:sz w:val="28"/>
+          <w:szCs w:val="28"/>
+        </w:rPr>
+        <w:t xml:space="preserve"> Segundo</w:t>
+      </w:r>
+      <w:r>
+        <w:rPr>
+          <w:sz w:val="28"/>
+          <w:szCs w:val="28"/>
+        </w:rPr>
+        <w:t xml:space="preserve"> Cuatrimestre 2012</w:t>
+      </w:r>
+    </w:p>
+    <w:p>
+      <w:pPr>
+        <w:rPr>
+          <w:sz w:val="28"/>
+          <w:szCs w:val="28"/>
+        </w:rPr>
+      </w:pPr>
+      <w:r>
+        <w:rPr>
+          <w:b/>
+          <w:sz w:val="28"/>
+          <w:szCs w:val="28"/>
+          <w:u w:val="single"/>
+        </w:rPr>
+        <w:t>Profesora</w:t>
+      </w:r>
+      <w:r>
+        <w:rPr>
+          <w:sz w:val="28"/>
+          <w:szCs w:val="28"/>
+        </w:rPr>
+        <w:t xml:space="preserve">: Benavidez, </w:t>
+      </w:r>
+      <w:proofErr w:type="spellStart"/>
+      <w:r>
+        <w:rPr>
+          <w:sz w:val="28"/>
+          <w:szCs w:val="28"/>
+        </w:rPr>
+        <w:t>Evelina</w:t>
+      </w:r>
+      <w:proofErr w:type="spellEnd"/>
+    </w:p>
+    <w:p>
+      <w:pPr>
+        <w:rPr>
+          <w:sz w:val="28"/>
+          <w:szCs w:val="28"/>
+        </w:rPr>
+      </w:pPr>
+      <w:r>
+        <w:rPr>
+          <w:b/>
+          <w:sz w:val="28"/>
+          <w:szCs w:val="28"/>
+          <w:u w:val="single"/>
+        </w:rPr>
+        <w:t>Integrantes</w:t>
+      </w:r>
+      <w:r>
+        <w:rPr>
+          <w:sz w:val="28"/>
+          <w:szCs w:val="28"/>
+        </w:rPr>
+        <w:t>:</w:t>
+      </w:r>
+    </w:p>
+    <w:p>
+      <w:pPr>
+        <w:pStyle w:val="Prrafodelista"/>
+        <w:numPr>
+          <w:ilvl w:val="0"/>
+          <w:numId w:val="1"/>
+        </w:numPr>
+        <w:rPr>
+          <w:sz w:val="28"/>
+          <w:szCs w:val="28"/>
+        </w:rPr>
+      </w:pPr>
+      <w:r>
+        <w:rPr>
+          <w:sz w:val="28"/>
+          <w:szCs w:val="28"/>
+        </w:rPr>
+        <w:t>Andrada, Favio</w:t>
+      </w:r>
       <w:bookmarkStart w:id="0" w:name="_GoBack"/>
       <w:bookmarkEnd w:id="0"/>
-      <w:r>
-        <w:rPr>
-          <w:b/>
-          <w:sz w:val="28"/>
-          <w:szCs w:val="28"/>
-          <w:u w:val="single"/>
-        </w:rPr>
-        <w:t>:</w:t>
-      </w:r>
-      <w:r>
-        <w:rPr>
-          <w:sz w:val="28"/>
-          <w:szCs w:val="28"/>
-        </w:rPr>
-        <w:t xml:space="preserve"> Segundo</w:t>
-      </w:r>
-      <w:r>
-        <w:rPr>
-          <w:sz w:val="28"/>
-          <w:szCs w:val="28"/>
-        </w:rPr>
-        <w:t xml:space="preserve"> Cuatrimestre 2012</w:t>
-      </w:r>
-    </w:p>
-    <w:p>
-      <w:pPr>
-        <w:rPr>
-          <w:sz w:val="28"/>
-          <w:szCs w:val="28"/>
-        </w:rPr>
-      </w:pPr>
-      <w:r>
-        <w:rPr>
-          <w:b/>
-          <w:sz w:val="28"/>
-          <w:szCs w:val="28"/>
-          <w:u w:val="single"/>
-        </w:rPr>
-        <w:t>Profesora</w:t>
-      </w:r>
-      <w:r>
-        <w:rPr>
-          <w:sz w:val="28"/>
-          <w:szCs w:val="28"/>
-        </w:rPr>
-        <w:t xml:space="preserve">: Benavidez, </w:t>
-      </w:r>
-      <w:proofErr w:type="spellStart"/>
-      <w:r>
-        <w:rPr>
-          <w:sz w:val="28"/>
-          <w:szCs w:val="28"/>
-        </w:rPr>
-        <w:t>Evelina</w:t>
-      </w:r>
-      <w:proofErr w:type="spellEnd"/>
-    </w:p>
-    <w:p>
-      <w:pPr>
-        <w:rPr>
-          <w:sz w:val="28"/>
-          <w:szCs w:val="28"/>
-        </w:rPr>
-      </w:pPr>
-      <w:r>
-        <w:rPr>
-          <w:b/>
-          <w:sz w:val="28"/>
-          <w:szCs w:val="28"/>
-          <w:u w:val="single"/>
-        </w:rPr>
-        <w:t>Integrantes</w:t>
-      </w:r>
-      <w:r>
-        <w:rPr>
-          <w:sz w:val="28"/>
-          <w:szCs w:val="28"/>
-        </w:rPr>
-        <w:t>:</w:t>
-      </w:r>
     </w:p>
     <w:p>
       <w:pPr>

</xml_diff>